<commit_message>
Engenharia - Reuniao de retrospectiva e definição de escopo Sprint 15
</commit_message>
<xml_diff>
--- a/Engenharia/Reunião de Retrospectiva Sprint 15.docx
+++ b/Engenharia/Reunião de Retrospectiva Sprint 15.docx
@@ -4,6 +4,17 @@
   <w:body>
     <w:p>
       <w:r>
+        <w:t xml:space="preserve">Data/Hora: 01/06/2016 - </w:t>
+      </w:r>
+      <w:proofErr w:type="gramStart"/>
+      <w:r>
+        <w:t>10:15</w:t>
+      </w:r>
+      <w:proofErr w:type="gramEnd"/>
+    </w:p>
+    <w:p/>
+    <w:p>
+      <w:r>
         <w:t>Melhoras</w:t>
       </w:r>
       <w:r>
@@ -53,10 +64,17 @@
         </w:numPr>
       </w:pPr>
       <w:r>
-        <w:t>O Sprint 15 não foi entregue porque a sessão acaba e o ossuário não recebe um feedback.</w:t>
-      </w:r>
-    </w:p>
-    <w:p/>
+        <w:t xml:space="preserve">O Sprint 15 não foi entregue porque a sessão acaba e o ossuário não recebe um </w:t>
+      </w:r>
+      <w:proofErr w:type="gramStart"/>
+      <w:r>
+        <w:t>feedback</w:t>
+      </w:r>
+      <w:proofErr w:type="gramEnd"/>
+      <w:r>
+        <w:t>.</w:t>
+      </w:r>
+    </w:p>
     <w:p>
       <w:pPr>
         <w:pStyle w:val="PargrafodaLista"/>
@@ -93,7 +111,6 @@
         <w:t>Realizar análise de requisitos junto com os clientes</w:t>
       </w:r>
     </w:p>
-    <w:p/>
     <w:p>
       <w:pPr>
         <w:pStyle w:val="PargrafodaLista"/>
@@ -106,142 +123,341 @@
         <w:t>Incluir a complexidade de produção de cada requisito</w:t>
       </w:r>
     </w:p>
-    <w:p/>
-    <w:p>
-      <w:r>
-        <w:t>Melhoria do Plano (Sprint 15)</w:t>
-      </w:r>
-    </w:p>
-    <w:p>
-      <w:pPr>
-        <w:pStyle w:val="PargrafodaLista"/>
-        <w:numPr>
-          <w:ilvl w:val="0"/>
-          <w:numId w:val="2"/>
-        </w:numPr>
-      </w:pPr>
-      <w:r>
-        <w:t xml:space="preserve">Terminar o design do </w:t>
-      </w:r>
-      <w:proofErr w:type="gramStart"/>
-      <w:r>
-        <w:t>Menu</w:t>
-      </w:r>
-      <w:proofErr w:type="gramEnd"/>
-      <w:r>
-        <w:t xml:space="preserve"> Superior</w:t>
-      </w:r>
-    </w:p>
-    <w:p>
-      <w:pPr>
-        <w:pStyle w:val="PargrafodaLista"/>
-        <w:numPr>
-          <w:ilvl w:val="0"/>
-          <w:numId w:val="2"/>
-        </w:numPr>
-      </w:pPr>
-      <w:r>
-        <w:t>Gerente:</w:t>
-      </w:r>
-    </w:p>
-    <w:p>
-      <w:pPr>
-        <w:pStyle w:val="PargrafodaLista"/>
-        <w:numPr>
-          <w:ilvl w:val="1"/>
-          <w:numId w:val="2"/>
-        </w:numPr>
-      </w:pPr>
-      <w:r>
-        <w:t>Abrir o Plano;</w:t>
-      </w:r>
-    </w:p>
-    <w:p>
-      <w:pPr>
-        <w:pStyle w:val="PargrafodaLista"/>
-        <w:numPr>
-          <w:ilvl w:val="1"/>
-          <w:numId w:val="2"/>
-        </w:numPr>
-      </w:pPr>
-      <w:r>
-        <w:t>Avaliar o Plano;</w:t>
-      </w:r>
-    </w:p>
-    <w:p>
-      <w:pPr>
-        <w:pStyle w:val="PargrafodaLista"/>
-        <w:numPr>
-          <w:ilvl w:val="1"/>
-          <w:numId w:val="2"/>
-        </w:numPr>
-      </w:pPr>
-      <w:r>
-        <w:t>Submeter;</w:t>
-      </w:r>
-    </w:p>
-    <w:p>
-      <w:pPr>
-        <w:pStyle w:val="PargrafodaLista"/>
-        <w:numPr>
-          <w:ilvl w:val="1"/>
-          <w:numId w:val="2"/>
-        </w:numPr>
-      </w:pPr>
-      <w:r>
-        <w:t>Na reavaliação mostrar histórico;</w:t>
-      </w:r>
-    </w:p>
-    <w:p>
-      <w:pPr>
-        <w:pStyle w:val="PargrafodaLista"/>
-        <w:numPr>
-          <w:ilvl w:val="0"/>
-          <w:numId w:val="2"/>
-        </w:numPr>
-      </w:pPr>
-      <w:r>
-        <w:t>Empreendedor:</w:t>
-      </w:r>
-    </w:p>
-    <w:p>
-      <w:pPr>
-        <w:pStyle w:val="PargrafodaLista"/>
-        <w:numPr>
-          <w:ilvl w:val="1"/>
-          <w:numId w:val="2"/>
-        </w:numPr>
-      </w:pPr>
-      <w:r>
-        <w:t>Melhorar onde o gerente comentou;</w:t>
-      </w:r>
-    </w:p>
-    <w:p>
-      <w:pPr>
-        <w:pStyle w:val="PargrafodaLista"/>
-        <w:numPr>
-          <w:ilvl w:val="1"/>
-          <w:numId w:val="2"/>
-        </w:numPr>
-      </w:pPr>
-      <w:proofErr w:type="spellStart"/>
-      <w:r>
-        <w:t>Re</w:t>
-      </w:r>
-      <w:r>
-        <w:t>-</w:t>
-      </w:r>
-      <w:r>
-        <w:t>subme</w:t>
+    <w:p>
+      <w:pPr>
+        <w:pStyle w:val="PargrafodaLista"/>
+      </w:pPr>
+    </w:p>
+    <w:p>
+      <w:r>
+        <w:t>Conver</w:t>
       </w:r>
       <w:bookmarkStart w:id="0" w:name="_GoBack"/>
       <w:bookmarkEnd w:id="0"/>
       <w:r>
-        <w:t>ter</w:t>
+        <w:t xml:space="preserve">sa com cliente: </w:t>
+      </w:r>
+    </w:p>
+    <w:p>
+      <w:pPr>
+        <w:pStyle w:val="PargrafodaLista"/>
+        <w:numPr>
+          <w:ilvl w:val="0"/>
+          <w:numId w:val="6"/>
+        </w:numPr>
+      </w:pPr>
+      <w:r>
+        <w:t>Sobre múltiplos Usuários:</w:t>
+      </w:r>
+    </w:p>
+    <w:p>
+      <w:pPr>
+        <w:pStyle w:val="PargrafodaLista"/>
+        <w:numPr>
+          <w:ilvl w:val="1"/>
+          <w:numId w:val="6"/>
+        </w:numPr>
+      </w:pPr>
+      <w:r>
+        <w:t>Manter o sistema não permitindo múltiplos usuários, assim como ocorrem na maioria dos grandes sistemas do mundo;</w:t>
+      </w:r>
+    </w:p>
+    <w:p>
+      <w:pPr>
+        <w:pStyle w:val="PargrafodaLista"/>
+        <w:numPr>
+          <w:ilvl w:val="0"/>
+          <w:numId w:val="6"/>
+        </w:numPr>
+      </w:pPr>
+      <w:r>
+        <w:t>Sobre tela:</w:t>
+      </w:r>
+    </w:p>
+    <w:p>
+      <w:pPr>
+        <w:pStyle w:val="PargrafodaLista"/>
+        <w:numPr>
+          <w:ilvl w:val="1"/>
+          <w:numId w:val="6"/>
+        </w:numPr>
+      </w:pPr>
+      <w:r>
+        <w:t>A exibição na página de Avaliar plano de Negócio foi validada com o cliente e sua interface, exibição dos elementos, cores, etc., foram aceitas pelo mesmo;</w:t>
+      </w:r>
+    </w:p>
+    <w:p>
+      <w:r>
+        <w:t>Erros Encontrados:</w:t>
+      </w:r>
+    </w:p>
+    <w:p>
+      <w:pPr>
+        <w:pStyle w:val="PargrafodaLista"/>
+        <w:numPr>
+          <w:ilvl w:val="0"/>
+          <w:numId w:val="7"/>
+        </w:numPr>
+      </w:pPr>
+      <w:r>
+        <w:t xml:space="preserve">Salvamento automático no campo Outros do plano de negócio e </w:t>
+      </w:r>
+      <w:proofErr w:type="spellStart"/>
+      <w:proofErr w:type="gramStart"/>
+      <w:r>
+        <w:t>EnviarProjeto</w:t>
       </w:r>
       <w:proofErr w:type="spellEnd"/>
+      <w:proofErr w:type="gramEnd"/>
       <w:r>
         <w:t>;</w:t>
+      </w:r>
+    </w:p>
+    <w:p>
+      <w:pPr>
+        <w:pStyle w:val="PargrafodaLista"/>
+        <w:numPr>
+          <w:ilvl w:val="0"/>
+          <w:numId w:val="7"/>
+        </w:numPr>
+      </w:pPr>
+      <w:r>
+        <w:t>Barra de rolagem e redimensionamento no campo</w:t>
+      </w:r>
+      <w:r>
+        <w:t xml:space="preserve"> "Outro" no estágio de evolução;</w:t>
+      </w:r>
+    </w:p>
+    <w:p>
+      <w:pPr>
+        <w:pStyle w:val="PargrafodaLista"/>
+        <w:numPr>
+          <w:ilvl w:val="0"/>
+          <w:numId w:val="7"/>
+        </w:numPr>
+      </w:pPr>
+      <w:r>
+        <w:t xml:space="preserve">No segmento de clientes, dentro do avaliar plano de negócio, não exibi </w:t>
+      </w:r>
+      <w:r>
+        <w:t>"última alteração" na interface;</w:t>
+      </w:r>
+    </w:p>
+    <w:p>
+      <w:pPr>
+        <w:pStyle w:val="PargrafodaLista"/>
+        <w:numPr>
+          <w:ilvl w:val="0"/>
+          <w:numId w:val="7"/>
+        </w:numPr>
+      </w:pPr>
+      <w:r>
+        <w:t>Separar histórico de comentários da hora de ultima alteração com uma linh</w:t>
+      </w:r>
+      <w:r>
+        <w:t>a que seja exibida na interface;</w:t>
+      </w:r>
+    </w:p>
+    <w:p>
+      <w:r>
+        <w:t>Entrega para Sprint 15:</w:t>
+      </w:r>
+    </w:p>
+    <w:p>
+      <w:pPr>
+        <w:pStyle w:val="PargrafodaLista"/>
+        <w:numPr>
+          <w:ilvl w:val="0"/>
+          <w:numId w:val="3"/>
+        </w:numPr>
+      </w:pPr>
+      <w:r>
+        <w:t>Gerente:</w:t>
+      </w:r>
+    </w:p>
+    <w:p>
+      <w:pPr>
+        <w:pStyle w:val="PargrafodaLista"/>
+        <w:numPr>
+          <w:ilvl w:val="1"/>
+          <w:numId w:val="3"/>
+        </w:numPr>
+      </w:pPr>
+      <w:r>
+        <w:t>Abrir o Plano;</w:t>
+      </w:r>
+    </w:p>
+    <w:p>
+      <w:pPr>
+        <w:pStyle w:val="PargrafodaLista"/>
+        <w:numPr>
+          <w:ilvl w:val="1"/>
+          <w:numId w:val="3"/>
+        </w:numPr>
+      </w:pPr>
+      <w:r>
+        <w:t>Avaliar o Plano (Adicionar comentário);</w:t>
+      </w:r>
+    </w:p>
+    <w:p>
+      <w:pPr>
+        <w:pStyle w:val="PargrafodaLista"/>
+        <w:numPr>
+          <w:ilvl w:val="1"/>
+          <w:numId w:val="3"/>
+        </w:numPr>
+      </w:pPr>
+      <w:r>
+        <w:t>Mensagem de Salvar, Editar, Excluir;</w:t>
+      </w:r>
+    </w:p>
+    <w:p>
+      <w:pPr>
+        <w:pStyle w:val="PargrafodaLista"/>
+        <w:numPr>
+          <w:ilvl w:val="1"/>
+          <w:numId w:val="3"/>
+        </w:numPr>
+      </w:pPr>
+      <w:r>
+        <w:t>Em reavaliação mostrar histórico de comentários anteriores;</w:t>
+      </w:r>
+    </w:p>
+    <w:p>
+      <w:pPr>
+        <w:pStyle w:val="PargrafodaLista"/>
+        <w:numPr>
+          <w:ilvl w:val="0"/>
+          <w:numId w:val="3"/>
+        </w:numPr>
+      </w:pPr>
+      <w:r>
+        <w:t>Empreendedor:</w:t>
+      </w:r>
+    </w:p>
+    <w:p>
+      <w:pPr>
+        <w:pStyle w:val="PargrafodaLista"/>
+        <w:numPr>
+          <w:ilvl w:val="1"/>
+          <w:numId w:val="3"/>
+        </w:numPr>
+      </w:pPr>
+      <w:r>
+        <w:t>Alterar campos do Plano;</w:t>
+      </w:r>
+    </w:p>
+    <w:p>
+      <w:pPr>
+        <w:pStyle w:val="PargrafodaLista"/>
+        <w:numPr>
+          <w:ilvl w:val="1"/>
+          <w:numId w:val="3"/>
+        </w:numPr>
+      </w:pPr>
+      <w:r>
+        <w:t>Reenviar;</w:t>
+      </w:r>
+    </w:p>
+    <w:p>
+      <w:pPr>
+        <w:pStyle w:val="PargrafodaLista"/>
+        <w:numPr>
+          <w:ilvl w:val="0"/>
+          <w:numId w:val="3"/>
+        </w:numPr>
+      </w:pPr>
+      <w:r>
+        <w:t>Campos:</w:t>
+      </w:r>
+    </w:p>
+    <w:p>
+      <w:pPr>
+        <w:pStyle w:val="PargrafodaLista"/>
+        <w:numPr>
+          <w:ilvl w:val="1"/>
+          <w:numId w:val="3"/>
+        </w:numPr>
+      </w:pPr>
+      <w:r>
+        <w:t>Não tem limite de caracteres;</w:t>
+      </w:r>
+    </w:p>
+    <w:p>
+      <w:pPr>
+        <w:pStyle w:val="PargrafodaLista"/>
+        <w:numPr>
+          <w:ilvl w:val="1"/>
+          <w:numId w:val="3"/>
+        </w:numPr>
+      </w:pPr>
+      <w:r>
+        <w:t>Cada campo tem seu tamanho (em todo sistema);</w:t>
+      </w:r>
+    </w:p>
+    <w:p>
+      <w:pPr>
+        <w:pStyle w:val="PargrafodaLista"/>
+        <w:numPr>
+          <w:ilvl w:val="1"/>
+          <w:numId w:val="3"/>
+        </w:numPr>
+      </w:pPr>
+      <w:r>
+        <w:t>Comentários</w:t>
+      </w:r>
+      <w:proofErr w:type="gramStart"/>
+      <w:r>
+        <w:t xml:space="preserve"> </w:t>
+      </w:r>
+      <w:r>
+        <w:t xml:space="preserve"> </w:t>
+      </w:r>
+      <w:proofErr w:type="gramEnd"/>
+      <w:r>
+        <w:t>com 5 linhas</w:t>
+      </w:r>
+    </w:p>
+    <w:p>
+      <w:pPr>
+        <w:pStyle w:val="PargrafodaLista"/>
+        <w:numPr>
+          <w:ilvl w:val="0"/>
+          <w:numId w:val="3"/>
+        </w:numPr>
+      </w:pPr>
+      <w:r>
+        <w:t>NÃO ENTRA:</w:t>
+      </w:r>
+    </w:p>
+    <w:p>
+      <w:pPr>
+        <w:pStyle w:val="PargrafodaLista"/>
+        <w:numPr>
+          <w:ilvl w:val="1"/>
+          <w:numId w:val="3"/>
+        </w:numPr>
+      </w:pPr>
+      <w:r>
+        <w:t>Botões</w:t>
+      </w:r>
+      <w:r>
+        <w:t xml:space="preserve"> + e – em botões;</w:t>
+      </w:r>
+    </w:p>
+    <w:p>
+      <w:pPr>
+        <w:pStyle w:val="PargrafodaLista"/>
+        <w:numPr>
+          <w:ilvl w:val="1"/>
+          <w:numId w:val="3"/>
+        </w:numPr>
+      </w:pPr>
+      <w:r>
+        <w:t>Aviso</w:t>
+      </w:r>
+      <w:r>
+        <w:t xml:space="preserve"> em campos alterados;</w:t>
       </w:r>
     </w:p>
     <w:sectPr>
@@ -257,6 +473,458 @@
 <file path=word/numbering.xml><?xml version="1.0" encoding="utf-8"?>
 <w:numbering xmlns:wpc="http://schemas.microsoft.com/office/word/2010/wordprocessingCanvas" xmlns:mc="http://schemas.openxmlformats.org/markup-compatibility/2006" xmlns:o="urn:schemas-microsoft-com:office:office" xmlns:r="http://schemas.openxmlformats.org/officeDocument/2006/relationships" xmlns:m="http://schemas.openxmlformats.org/officeDocument/2006/math" xmlns:v="urn:schemas-microsoft-com:vml" xmlns:wp14="http://schemas.microsoft.com/office/word/2010/wordprocessingDrawing" xmlns:wp="http://schemas.openxmlformats.org/drawingml/2006/wordprocessingDrawing" xmlns:w10="urn:schemas-microsoft-com:office:word" xmlns:w="http://schemas.openxmlformats.org/wordprocessingml/2006/main" xmlns:w14="http://schemas.microsoft.com/office/word/2010/wordml" xmlns:wpg="http://schemas.microsoft.com/office/word/2010/wordprocessingGroup" xmlns:wpi="http://schemas.microsoft.com/office/word/2010/wordprocessingInk" xmlns:wne="http://schemas.microsoft.com/office/word/2006/wordml" xmlns:wps="http://schemas.microsoft.com/office/word/2010/wordprocessingShape" mc:Ignorable="w14 wp14">
   <w:abstractNum w:abstractNumId="0">
+    <w:nsid w:val="05EA0737"/>
+    <w:multiLevelType w:val="hybridMultilevel"/>
+    <w:tmpl w:val="FAE489BC"/>
+    <w:lvl w:ilvl="0" w:tplc="04160001">
+      <w:start w:val="1"/>
+      <w:numFmt w:val="bullet"/>
+      <w:lvlText w:val=""/>
+      <w:lvlJc w:val="left"/>
+      <w:pPr>
+        <w:ind w:left="1425" w:hanging="360"/>
+      </w:pPr>
+      <w:rPr>
+        <w:rFonts w:ascii="Symbol" w:hAnsi="Symbol" w:hint="default"/>
+      </w:rPr>
+    </w:lvl>
+    <w:lvl w:ilvl="1" w:tplc="04160003" w:tentative="1">
+      <w:start w:val="1"/>
+      <w:numFmt w:val="bullet"/>
+      <w:lvlText w:val="o"/>
+      <w:lvlJc w:val="left"/>
+      <w:pPr>
+        <w:ind w:left="2145" w:hanging="360"/>
+      </w:pPr>
+      <w:rPr>
+        <w:rFonts w:ascii="Courier New" w:hAnsi="Courier New" w:cs="Courier New" w:hint="default"/>
+      </w:rPr>
+    </w:lvl>
+    <w:lvl w:ilvl="2" w:tplc="04160005" w:tentative="1">
+      <w:start w:val="1"/>
+      <w:numFmt w:val="bullet"/>
+      <w:lvlText w:val=""/>
+      <w:lvlJc w:val="left"/>
+      <w:pPr>
+        <w:ind w:left="2865" w:hanging="360"/>
+      </w:pPr>
+      <w:rPr>
+        <w:rFonts w:ascii="Wingdings" w:hAnsi="Wingdings" w:hint="default"/>
+      </w:rPr>
+    </w:lvl>
+    <w:lvl w:ilvl="3" w:tplc="04160001" w:tentative="1">
+      <w:start w:val="1"/>
+      <w:numFmt w:val="bullet"/>
+      <w:lvlText w:val=""/>
+      <w:lvlJc w:val="left"/>
+      <w:pPr>
+        <w:ind w:left="3585" w:hanging="360"/>
+      </w:pPr>
+      <w:rPr>
+        <w:rFonts w:ascii="Symbol" w:hAnsi="Symbol" w:hint="default"/>
+      </w:rPr>
+    </w:lvl>
+    <w:lvl w:ilvl="4" w:tplc="04160003" w:tentative="1">
+      <w:start w:val="1"/>
+      <w:numFmt w:val="bullet"/>
+      <w:lvlText w:val="o"/>
+      <w:lvlJc w:val="left"/>
+      <w:pPr>
+        <w:ind w:left="4305" w:hanging="360"/>
+      </w:pPr>
+      <w:rPr>
+        <w:rFonts w:ascii="Courier New" w:hAnsi="Courier New" w:cs="Courier New" w:hint="default"/>
+      </w:rPr>
+    </w:lvl>
+    <w:lvl w:ilvl="5" w:tplc="04160005" w:tentative="1">
+      <w:start w:val="1"/>
+      <w:numFmt w:val="bullet"/>
+      <w:lvlText w:val=""/>
+      <w:lvlJc w:val="left"/>
+      <w:pPr>
+        <w:ind w:left="5025" w:hanging="360"/>
+      </w:pPr>
+      <w:rPr>
+        <w:rFonts w:ascii="Wingdings" w:hAnsi="Wingdings" w:hint="default"/>
+      </w:rPr>
+    </w:lvl>
+    <w:lvl w:ilvl="6" w:tplc="04160001" w:tentative="1">
+      <w:start w:val="1"/>
+      <w:numFmt w:val="bullet"/>
+      <w:lvlText w:val=""/>
+      <w:lvlJc w:val="left"/>
+      <w:pPr>
+        <w:ind w:left="5745" w:hanging="360"/>
+      </w:pPr>
+      <w:rPr>
+        <w:rFonts w:ascii="Symbol" w:hAnsi="Symbol" w:hint="default"/>
+      </w:rPr>
+    </w:lvl>
+    <w:lvl w:ilvl="7" w:tplc="04160003" w:tentative="1">
+      <w:start w:val="1"/>
+      <w:numFmt w:val="bullet"/>
+      <w:lvlText w:val="o"/>
+      <w:lvlJc w:val="left"/>
+      <w:pPr>
+        <w:ind w:left="6465" w:hanging="360"/>
+      </w:pPr>
+      <w:rPr>
+        <w:rFonts w:ascii="Courier New" w:hAnsi="Courier New" w:cs="Courier New" w:hint="default"/>
+      </w:rPr>
+    </w:lvl>
+    <w:lvl w:ilvl="8" w:tplc="04160005" w:tentative="1">
+      <w:start w:val="1"/>
+      <w:numFmt w:val="bullet"/>
+      <w:lvlText w:val=""/>
+      <w:lvlJc w:val="left"/>
+      <w:pPr>
+        <w:ind w:left="7185" w:hanging="360"/>
+      </w:pPr>
+      <w:rPr>
+        <w:rFonts w:ascii="Wingdings" w:hAnsi="Wingdings" w:hint="default"/>
+      </w:rPr>
+    </w:lvl>
+  </w:abstractNum>
+  <w:abstractNum w:abstractNumId="1">
+    <w:nsid w:val="258524F7"/>
+    <w:multiLevelType w:val="hybridMultilevel"/>
+    <w:tmpl w:val="B060F848"/>
+    <w:lvl w:ilvl="0" w:tplc="04160001">
+      <w:start w:val="1"/>
+      <w:numFmt w:val="bullet"/>
+      <w:lvlText w:val=""/>
+      <w:lvlJc w:val="left"/>
+      <w:pPr>
+        <w:ind w:left="720" w:hanging="360"/>
+      </w:pPr>
+      <w:rPr>
+        <w:rFonts w:ascii="Symbol" w:hAnsi="Symbol" w:hint="default"/>
+      </w:rPr>
+    </w:lvl>
+    <w:lvl w:ilvl="1" w:tplc="04160003">
+      <w:start w:val="1"/>
+      <w:numFmt w:val="bullet"/>
+      <w:lvlText w:val="o"/>
+      <w:lvlJc w:val="left"/>
+      <w:pPr>
+        <w:ind w:left="1440" w:hanging="360"/>
+      </w:pPr>
+      <w:rPr>
+        <w:rFonts w:ascii="Courier New" w:hAnsi="Courier New" w:cs="Courier New" w:hint="default"/>
+      </w:rPr>
+    </w:lvl>
+    <w:lvl w:ilvl="2" w:tplc="04160005" w:tentative="1">
+      <w:start w:val="1"/>
+      <w:numFmt w:val="bullet"/>
+      <w:lvlText w:val=""/>
+      <w:lvlJc w:val="left"/>
+      <w:pPr>
+        <w:ind w:left="2160" w:hanging="360"/>
+      </w:pPr>
+      <w:rPr>
+        <w:rFonts w:ascii="Wingdings" w:hAnsi="Wingdings" w:hint="default"/>
+      </w:rPr>
+    </w:lvl>
+    <w:lvl w:ilvl="3" w:tplc="04160001" w:tentative="1">
+      <w:start w:val="1"/>
+      <w:numFmt w:val="bullet"/>
+      <w:lvlText w:val=""/>
+      <w:lvlJc w:val="left"/>
+      <w:pPr>
+        <w:ind w:left="2880" w:hanging="360"/>
+      </w:pPr>
+      <w:rPr>
+        <w:rFonts w:ascii="Symbol" w:hAnsi="Symbol" w:hint="default"/>
+      </w:rPr>
+    </w:lvl>
+    <w:lvl w:ilvl="4" w:tplc="04160003" w:tentative="1">
+      <w:start w:val="1"/>
+      <w:numFmt w:val="bullet"/>
+      <w:lvlText w:val="o"/>
+      <w:lvlJc w:val="left"/>
+      <w:pPr>
+        <w:ind w:left="3600" w:hanging="360"/>
+      </w:pPr>
+      <w:rPr>
+        <w:rFonts w:ascii="Courier New" w:hAnsi="Courier New" w:cs="Courier New" w:hint="default"/>
+      </w:rPr>
+    </w:lvl>
+    <w:lvl w:ilvl="5" w:tplc="04160005" w:tentative="1">
+      <w:start w:val="1"/>
+      <w:numFmt w:val="bullet"/>
+      <w:lvlText w:val=""/>
+      <w:lvlJc w:val="left"/>
+      <w:pPr>
+        <w:ind w:left="4320" w:hanging="360"/>
+      </w:pPr>
+      <w:rPr>
+        <w:rFonts w:ascii="Wingdings" w:hAnsi="Wingdings" w:hint="default"/>
+      </w:rPr>
+    </w:lvl>
+    <w:lvl w:ilvl="6" w:tplc="04160001" w:tentative="1">
+      <w:start w:val="1"/>
+      <w:numFmt w:val="bullet"/>
+      <w:lvlText w:val=""/>
+      <w:lvlJc w:val="left"/>
+      <w:pPr>
+        <w:ind w:left="5040" w:hanging="360"/>
+      </w:pPr>
+      <w:rPr>
+        <w:rFonts w:ascii="Symbol" w:hAnsi="Symbol" w:hint="default"/>
+      </w:rPr>
+    </w:lvl>
+    <w:lvl w:ilvl="7" w:tplc="04160003" w:tentative="1">
+      <w:start w:val="1"/>
+      <w:numFmt w:val="bullet"/>
+      <w:lvlText w:val="o"/>
+      <w:lvlJc w:val="left"/>
+      <w:pPr>
+        <w:ind w:left="5760" w:hanging="360"/>
+      </w:pPr>
+      <w:rPr>
+        <w:rFonts w:ascii="Courier New" w:hAnsi="Courier New" w:cs="Courier New" w:hint="default"/>
+      </w:rPr>
+    </w:lvl>
+    <w:lvl w:ilvl="8" w:tplc="04160005" w:tentative="1">
+      <w:start w:val="1"/>
+      <w:numFmt w:val="bullet"/>
+      <w:lvlText w:val=""/>
+      <w:lvlJc w:val="left"/>
+      <w:pPr>
+        <w:ind w:left="6480" w:hanging="360"/>
+      </w:pPr>
+      <w:rPr>
+        <w:rFonts w:ascii="Wingdings" w:hAnsi="Wingdings" w:hint="default"/>
+      </w:rPr>
+    </w:lvl>
+  </w:abstractNum>
+  <w:abstractNum w:abstractNumId="2">
+    <w:nsid w:val="3D0D4E8E"/>
+    <w:multiLevelType w:val="hybridMultilevel"/>
+    <w:tmpl w:val="C7BE41B6"/>
+    <w:lvl w:ilvl="0" w:tplc="04160001">
+      <w:start w:val="1"/>
+      <w:numFmt w:val="bullet"/>
+      <w:lvlText w:val=""/>
+      <w:lvlJc w:val="left"/>
+      <w:pPr>
+        <w:ind w:left="720" w:hanging="360"/>
+      </w:pPr>
+      <w:rPr>
+        <w:rFonts w:ascii="Symbol" w:hAnsi="Symbol" w:hint="default"/>
+      </w:rPr>
+    </w:lvl>
+    <w:lvl w:ilvl="1" w:tplc="04160003" w:tentative="1">
+      <w:start w:val="1"/>
+      <w:numFmt w:val="bullet"/>
+      <w:lvlText w:val="o"/>
+      <w:lvlJc w:val="left"/>
+      <w:pPr>
+        <w:ind w:left="1440" w:hanging="360"/>
+      </w:pPr>
+      <w:rPr>
+        <w:rFonts w:ascii="Courier New" w:hAnsi="Courier New" w:cs="Courier New" w:hint="default"/>
+      </w:rPr>
+    </w:lvl>
+    <w:lvl w:ilvl="2" w:tplc="04160005" w:tentative="1">
+      <w:start w:val="1"/>
+      <w:numFmt w:val="bullet"/>
+      <w:lvlText w:val=""/>
+      <w:lvlJc w:val="left"/>
+      <w:pPr>
+        <w:ind w:left="2160" w:hanging="360"/>
+      </w:pPr>
+      <w:rPr>
+        <w:rFonts w:ascii="Wingdings" w:hAnsi="Wingdings" w:hint="default"/>
+      </w:rPr>
+    </w:lvl>
+    <w:lvl w:ilvl="3" w:tplc="04160001" w:tentative="1">
+      <w:start w:val="1"/>
+      <w:numFmt w:val="bullet"/>
+      <w:lvlText w:val=""/>
+      <w:lvlJc w:val="left"/>
+      <w:pPr>
+        <w:ind w:left="2880" w:hanging="360"/>
+      </w:pPr>
+      <w:rPr>
+        <w:rFonts w:ascii="Symbol" w:hAnsi="Symbol" w:hint="default"/>
+      </w:rPr>
+    </w:lvl>
+    <w:lvl w:ilvl="4" w:tplc="04160003" w:tentative="1">
+      <w:start w:val="1"/>
+      <w:numFmt w:val="bullet"/>
+      <w:lvlText w:val="o"/>
+      <w:lvlJc w:val="left"/>
+      <w:pPr>
+        <w:ind w:left="3600" w:hanging="360"/>
+      </w:pPr>
+      <w:rPr>
+        <w:rFonts w:ascii="Courier New" w:hAnsi="Courier New" w:cs="Courier New" w:hint="default"/>
+      </w:rPr>
+    </w:lvl>
+    <w:lvl w:ilvl="5" w:tplc="04160005" w:tentative="1">
+      <w:start w:val="1"/>
+      <w:numFmt w:val="bullet"/>
+      <w:lvlText w:val=""/>
+      <w:lvlJc w:val="left"/>
+      <w:pPr>
+        <w:ind w:left="4320" w:hanging="360"/>
+      </w:pPr>
+      <w:rPr>
+        <w:rFonts w:ascii="Wingdings" w:hAnsi="Wingdings" w:hint="default"/>
+      </w:rPr>
+    </w:lvl>
+    <w:lvl w:ilvl="6" w:tplc="04160001" w:tentative="1">
+      <w:start w:val="1"/>
+      <w:numFmt w:val="bullet"/>
+      <w:lvlText w:val=""/>
+      <w:lvlJc w:val="left"/>
+      <w:pPr>
+        <w:ind w:left="5040" w:hanging="360"/>
+      </w:pPr>
+      <w:rPr>
+        <w:rFonts w:ascii="Symbol" w:hAnsi="Symbol" w:hint="default"/>
+      </w:rPr>
+    </w:lvl>
+    <w:lvl w:ilvl="7" w:tplc="04160003" w:tentative="1">
+      <w:start w:val="1"/>
+      <w:numFmt w:val="bullet"/>
+      <w:lvlText w:val="o"/>
+      <w:lvlJc w:val="left"/>
+      <w:pPr>
+        <w:ind w:left="5760" w:hanging="360"/>
+      </w:pPr>
+      <w:rPr>
+        <w:rFonts w:ascii="Courier New" w:hAnsi="Courier New" w:cs="Courier New" w:hint="default"/>
+      </w:rPr>
+    </w:lvl>
+    <w:lvl w:ilvl="8" w:tplc="04160005" w:tentative="1">
+      <w:start w:val="1"/>
+      <w:numFmt w:val="bullet"/>
+      <w:lvlText w:val=""/>
+      <w:lvlJc w:val="left"/>
+      <w:pPr>
+        <w:ind w:left="6480" w:hanging="360"/>
+      </w:pPr>
+      <w:rPr>
+        <w:rFonts w:ascii="Wingdings" w:hAnsi="Wingdings" w:hint="default"/>
+      </w:rPr>
+    </w:lvl>
+  </w:abstractNum>
+  <w:abstractNum w:abstractNumId="3">
+    <w:nsid w:val="527926B2"/>
+    <w:multiLevelType w:val="hybridMultilevel"/>
+    <w:tmpl w:val="7D8A9950"/>
+    <w:lvl w:ilvl="0" w:tplc="04160001">
+      <w:start w:val="1"/>
+      <w:numFmt w:val="bullet"/>
+      <w:lvlText w:val=""/>
+      <w:lvlJc w:val="left"/>
+      <w:pPr>
+        <w:ind w:left="720" w:hanging="360"/>
+      </w:pPr>
+      <w:rPr>
+        <w:rFonts w:ascii="Symbol" w:hAnsi="Symbol" w:hint="default"/>
+      </w:rPr>
+    </w:lvl>
+    <w:lvl w:ilvl="1" w:tplc="04160003">
+      <w:start w:val="1"/>
+      <w:numFmt w:val="bullet"/>
+      <w:lvlText w:val="o"/>
+      <w:lvlJc w:val="left"/>
+      <w:pPr>
+        <w:ind w:left="1440" w:hanging="360"/>
+      </w:pPr>
+      <w:rPr>
+        <w:rFonts w:ascii="Courier New" w:hAnsi="Courier New" w:cs="Courier New" w:hint="default"/>
+      </w:rPr>
+    </w:lvl>
+    <w:lvl w:ilvl="2" w:tplc="04160005" w:tentative="1">
+      <w:start w:val="1"/>
+      <w:numFmt w:val="bullet"/>
+      <w:lvlText w:val=""/>
+      <w:lvlJc w:val="left"/>
+      <w:pPr>
+        <w:ind w:left="2160" w:hanging="360"/>
+      </w:pPr>
+      <w:rPr>
+        <w:rFonts w:ascii="Wingdings" w:hAnsi="Wingdings" w:hint="default"/>
+      </w:rPr>
+    </w:lvl>
+    <w:lvl w:ilvl="3" w:tplc="04160001" w:tentative="1">
+      <w:start w:val="1"/>
+      <w:numFmt w:val="bullet"/>
+      <w:lvlText w:val=""/>
+      <w:lvlJc w:val="left"/>
+      <w:pPr>
+        <w:ind w:left="2880" w:hanging="360"/>
+      </w:pPr>
+      <w:rPr>
+        <w:rFonts w:ascii="Symbol" w:hAnsi="Symbol" w:hint="default"/>
+      </w:rPr>
+    </w:lvl>
+    <w:lvl w:ilvl="4" w:tplc="04160003" w:tentative="1">
+      <w:start w:val="1"/>
+      <w:numFmt w:val="bullet"/>
+      <w:lvlText w:val="o"/>
+      <w:lvlJc w:val="left"/>
+      <w:pPr>
+        <w:ind w:left="3600" w:hanging="360"/>
+      </w:pPr>
+      <w:rPr>
+        <w:rFonts w:ascii="Courier New" w:hAnsi="Courier New" w:cs="Courier New" w:hint="default"/>
+      </w:rPr>
+    </w:lvl>
+    <w:lvl w:ilvl="5" w:tplc="04160005" w:tentative="1">
+      <w:start w:val="1"/>
+      <w:numFmt w:val="bullet"/>
+      <w:lvlText w:val=""/>
+      <w:lvlJc w:val="left"/>
+      <w:pPr>
+        <w:ind w:left="4320" w:hanging="360"/>
+      </w:pPr>
+      <w:rPr>
+        <w:rFonts w:ascii="Wingdings" w:hAnsi="Wingdings" w:hint="default"/>
+      </w:rPr>
+    </w:lvl>
+    <w:lvl w:ilvl="6" w:tplc="04160001" w:tentative="1">
+      <w:start w:val="1"/>
+      <w:numFmt w:val="bullet"/>
+      <w:lvlText w:val=""/>
+      <w:lvlJc w:val="left"/>
+      <w:pPr>
+        <w:ind w:left="5040" w:hanging="360"/>
+      </w:pPr>
+      <w:rPr>
+        <w:rFonts w:ascii="Symbol" w:hAnsi="Symbol" w:hint="default"/>
+      </w:rPr>
+    </w:lvl>
+    <w:lvl w:ilvl="7" w:tplc="04160003" w:tentative="1">
+      <w:start w:val="1"/>
+      <w:numFmt w:val="bullet"/>
+      <w:lvlText w:val="o"/>
+      <w:lvlJc w:val="left"/>
+      <w:pPr>
+        <w:ind w:left="5760" w:hanging="360"/>
+      </w:pPr>
+      <w:rPr>
+        <w:rFonts w:ascii="Courier New" w:hAnsi="Courier New" w:cs="Courier New" w:hint="default"/>
+      </w:rPr>
+    </w:lvl>
+    <w:lvl w:ilvl="8" w:tplc="04160005" w:tentative="1">
+      <w:start w:val="1"/>
+      <w:numFmt w:val="bullet"/>
+      <w:lvlText w:val=""/>
+      <w:lvlJc w:val="left"/>
+      <w:pPr>
+        <w:ind w:left="6480" w:hanging="360"/>
+      </w:pPr>
+      <w:rPr>
+        <w:rFonts w:ascii="Wingdings" w:hAnsi="Wingdings" w:hint="default"/>
+      </w:rPr>
+    </w:lvl>
+  </w:abstractNum>
+  <w:abstractNum w:abstractNumId="4">
     <w:nsid w:val="55892C84"/>
     <w:multiLevelType w:val="hybridMultilevel"/>
     <w:tmpl w:val="FD2C357C"/>
@@ -369,7 +1037,120 @@
       </w:rPr>
     </w:lvl>
   </w:abstractNum>
-  <w:abstractNum w:abstractNumId="1">
+  <w:abstractNum w:abstractNumId="5">
+    <w:nsid w:val="59EE5483"/>
+    <w:multiLevelType w:val="hybridMultilevel"/>
+    <w:tmpl w:val="C8C4B44E"/>
+    <w:lvl w:ilvl="0" w:tplc="04160001">
+      <w:start w:val="1"/>
+      <w:numFmt w:val="bullet"/>
+      <w:lvlText w:val=""/>
+      <w:lvlJc w:val="left"/>
+      <w:pPr>
+        <w:ind w:left="720" w:hanging="360"/>
+      </w:pPr>
+      <w:rPr>
+        <w:rFonts w:ascii="Symbol" w:hAnsi="Symbol" w:hint="default"/>
+      </w:rPr>
+    </w:lvl>
+    <w:lvl w:ilvl="1" w:tplc="04160003" w:tentative="1">
+      <w:start w:val="1"/>
+      <w:numFmt w:val="bullet"/>
+      <w:lvlText w:val="o"/>
+      <w:lvlJc w:val="left"/>
+      <w:pPr>
+        <w:ind w:left="1440" w:hanging="360"/>
+      </w:pPr>
+      <w:rPr>
+        <w:rFonts w:ascii="Courier New" w:hAnsi="Courier New" w:cs="Courier New" w:hint="default"/>
+      </w:rPr>
+    </w:lvl>
+    <w:lvl w:ilvl="2" w:tplc="04160005" w:tentative="1">
+      <w:start w:val="1"/>
+      <w:numFmt w:val="bullet"/>
+      <w:lvlText w:val=""/>
+      <w:lvlJc w:val="left"/>
+      <w:pPr>
+        <w:ind w:left="2160" w:hanging="360"/>
+      </w:pPr>
+      <w:rPr>
+        <w:rFonts w:ascii="Wingdings" w:hAnsi="Wingdings" w:hint="default"/>
+      </w:rPr>
+    </w:lvl>
+    <w:lvl w:ilvl="3" w:tplc="04160001" w:tentative="1">
+      <w:start w:val="1"/>
+      <w:numFmt w:val="bullet"/>
+      <w:lvlText w:val=""/>
+      <w:lvlJc w:val="left"/>
+      <w:pPr>
+        <w:ind w:left="2880" w:hanging="360"/>
+      </w:pPr>
+      <w:rPr>
+        <w:rFonts w:ascii="Symbol" w:hAnsi="Symbol" w:hint="default"/>
+      </w:rPr>
+    </w:lvl>
+    <w:lvl w:ilvl="4" w:tplc="04160003" w:tentative="1">
+      <w:start w:val="1"/>
+      <w:numFmt w:val="bullet"/>
+      <w:lvlText w:val="o"/>
+      <w:lvlJc w:val="left"/>
+      <w:pPr>
+        <w:ind w:left="3600" w:hanging="360"/>
+      </w:pPr>
+      <w:rPr>
+        <w:rFonts w:ascii="Courier New" w:hAnsi="Courier New" w:cs="Courier New" w:hint="default"/>
+      </w:rPr>
+    </w:lvl>
+    <w:lvl w:ilvl="5" w:tplc="04160005" w:tentative="1">
+      <w:start w:val="1"/>
+      <w:numFmt w:val="bullet"/>
+      <w:lvlText w:val=""/>
+      <w:lvlJc w:val="left"/>
+      <w:pPr>
+        <w:ind w:left="4320" w:hanging="360"/>
+      </w:pPr>
+      <w:rPr>
+        <w:rFonts w:ascii="Wingdings" w:hAnsi="Wingdings" w:hint="default"/>
+      </w:rPr>
+    </w:lvl>
+    <w:lvl w:ilvl="6" w:tplc="04160001" w:tentative="1">
+      <w:start w:val="1"/>
+      <w:numFmt w:val="bullet"/>
+      <w:lvlText w:val=""/>
+      <w:lvlJc w:val="left"/>
+      <w:pPr>
+        <w:ind w:left="5040" w:hanging="360"/>
+      </w:pPr>
+      <w:rPr>
+        <w:rFonts w:ascii="Symbol" w:hAnsi="Symbol" w:hint="default"/>
+      </w:rPr>
+    </w:lvl>
+    <w:lvl w:ilvl="7" w:tplc="04160003" w:tentative="1">
+      <w:start w:val="1"/>
+      <w:numFmt w:val="bullet"/>
+      <w:lvlText w:val="o"/>
+      <w:lvlJc w:val="left"/>
+      <w:pPr>
+        <w:ind w:left="5760" w:hanging="360"/>
+      </w:pPr>
+      <w:rPr>
+        <w:rFonts w:ascii="Courier New" w:hAnsi="Courier New" w:cs="Courier New" w:hint="default"/>
+      </w:rPr>
+    </w:lvl>
+    <w:lvl w:ilvl="8" w:tplc="04160005" w:tentative="1">
+      <w:start w:val="1"/>
+      <w:numFmt w:val="bullet"/>
+      <w:lvlText w:val=""/>
+      <w:lvlJc w:val="left"/>
+      <w:pPr>
+        <w:ind w:left="6480" w:hanging="360"/>
+      </w:pPr>
+      <w:rPr>
+        <w:rFonts w:ascii="Wingdings" w:hAnsi="Wingdings" w:hint="default"/>
+      </w:rPr>
+    </w:lvl>
+  </w:abstractNum>
+  <w:abstractNum w:abstractNumId="6">
     <w:nsid w:val="728E10BD"/>
     <w:multiLevelType w:val="hybridMultilevel"/>
     <w:tmpl w:val="8ADEFDA8"/>
@@ -483,10 +1264,25 @@
     </w:lvl>
   </w:abstractNum>
   <w:num w:numId="1">
+    <w:abstractNumId w:val="4"/>
+  </w:num>
+  <w:num w:numId="2">
+    <w:abstractNumId w:val="6"/>
+  </w:num>
+  <w:num w:numId="3">
+    <w:abstractNumId w:val="3"/>
+  </w:num>
+  <w:num w:numId="4">
     <w:abstractNumId w:val="0"/>
   </w:num>
-  <w:num w:numId="2">
+  <w:num w:numId="5">
+    <w:abstractNumId w:val="2"/>
+  </w:num>
+  <w:num w:numId="6">
     <w:abstractNumId w:val="1"/>
+  </w:num>
+  <w:num w:numId="7">
+    <w:abstractNumId w:val="5"/>
   </w:num>
 </w:numbering>
 </file>
@@ -654,7 +1450,6 @@
   <w:style w:type="character" w:default="1" w:styleId="Fontepargpadro">
     <w:name w:val="Default Paragraph Font"/>
     <w:uiPriority w:val="1"/>
-    <w:semiHidden/>
     <w:unhideWhenUsed/>
   </w:style>
   <w:style w:type="table" w:default="1" w:styleId="Tabelanormal">
@@ -855,7 +1650,6 @@
   <w:style w:type="character" w:default="1" w:styleId="Fontepargpadro">
     <w:name w:val="Default Paragraph Font"/>
     <w:uiPriority w:val="1"/>
-    <w:semiHidden/>
     <w:unhideWhenUsed/>
   </w:style>
   <w:style w:type="table" w:default="1" w:styleId="Tabelanormal">

</xml_diff>